<commit_message>
menambahkan data jurnal, menambahkan daftar isi, dan menambah file lembar pengesahan
</commit_message>
<xml_diff>
--- a/JURNAL PELAKSANAAN PKL.docx
+++ b/JURNAL PELAKSANAAN PKL.docx
@@ -14,6 +14,7 @@
           <w:szCs w:val="24"/>
         </w:rPr>
       </w:pPr>
+      <w:bookmarkStart w:id="0" w:name="_Hlk109842542"/>
       <w:r>
         <w:rPr>
           <w:rFonts w:ascii="Times New Roman" w:hAnsi="Times New Roman" w:cs="Times New Roman"/>
@@ -486,7 +487,7 @@
       <w:tblGrid>
         <w:gridCol w:w="576"/>
         <w:gridCol w:w="2123"/>
-        <w:gridCol w:w="2497"/>
+        <w:gridCol w:w="2492"/>
         <w:gridCol w:w="1689"/>
         <w:gridCol w:w="1056"/>
         <w:gridCol w:w="1230"/>
@@ -2538,6 +2539,7 @@
                 <w:sz w:val="24"/>
                 <w:szCs w:val="24"/>
               </w:rPr>
+              <w:lastRenderedPageBreak/>
               <w:t>Pixel Dev Factory</w:t>
             </w:r>
           </w:p>
@@ -2646,7 +2648,6 @@
                 <w:sz w:val="24"/>
                 <w:szCs w:val="24"/>
               </w:rPr>
-              <w:lastRenderedPageBreak/>
               <w:t>NO</w:t>
             </w:r>
           </w:p>
@@ -2703,7 +2704,19 @@
                 <w:sz w:val="24"/>
                 <w:szCs w:val="24"/>
               </w:rPr>
-              <w:t>AKTIVITAS PKL</w:t>
+              <w:t>AK</w:t>
+            </w:r>
+            <w:bookmarkStart w:id="1" w:name="_GoBack"/>
+            <w:bookmarkEnd w:id="1"/>
+            <w:r>
+              <w:rPr>
+                <w:rFonts w:ascii="Times New Roman" w:hAnsi="Times New Roman" w:cs="Times New Roman"/>
+                <w:b/>
+                <w:bCs/>
+                <w:sz w:val="24"/>
+                <w:szCs w:val="24"/>
+              </w:rPr>
+              <w:t>TIVITAS PKL</w:t>
             </w:r>
           </w:p>
         </w:tc>
@@ -3326,12 +3339,21 @@
           <w:p>
             <w:pPr>
               <w:spacing w:line="360" w:lineRule="auto"/>
-              <w:rPr>
-                <w:rFonts w:ascii="Times New Roman" w:hAnsi="Times New Roman" w:cs="Times New Roman"/>
-                <w:sz w:val="24"/>
-                <w:szCs w:val="24"/>
-              </w:rPr>
-            </w:pPr>
+              <w:jc w:val="center"/>
+              <w:rPr>
+                <w:rFonts w:ascii="Times New Roman" w:hAnsi="Times New Roman" w:cs="Times New Roman"/>
+                <w:sz w:val="24"/>
+                <w:szCs w:val="24"/>
+              </w:rPr>
+            </w:pPr>
+            <w:r>
+              <w:rPr>
+                <w:rFonts w:ascii="Times New Roman" w:hAnsi="Times New Roman" w:cs="Times New Roman"/>
+                <w:sz w:val="24"/>
+                <w:szCs w:val="24"/>
+              </w:rPr>
+              <w:t>16.42</w:t>
+            </w:r>
           </w:p>
         </w:tc>
         <w:tc>
@@ -3417,8 +3439,6 @@
               </w:rPr>
               <w:t xml:space="preserve"> </w:t>
             </w:r>
-            <w:bookmarkStart w:id="0" w:name="_GoBack"/>
-            <w:bookmarkEnd w:id="0"/>
           </w:p>
           <w:p>
             <w:pPr>
@@ -5305,6 +5325,7 @@
           </w:p>
         </w:tc>
       </w:tr>
+      <w:bookmarkEnd w:id="0"/>
     </w:tbl>
     <w:p>
       <w:pPr>
@@ -5319,7 +5340,7 @@
     <w:sectPr>
       <w:footerReference w:type="default" r:id="rId7"/>
       <w:pgSz w:w="16838" w:h="11906" w:orient="landscape" w:code="9"/>
-      <w:pgMar w:top="2268" w:right="1701" w:bottom="1701" w:left="2268" w:header="720" w:footer="720" w:gutter="0"/>
+      <w:pgMar w:top="2275" w:right="1699" w:bottom="1699" w:left="2275" w:header="720" w:footer="720" w:gutter="0"/>
       <w:cols w:space="720"/>
       <w:docGrid w:linePitch="360"/>
     </w:sectPr>
@@ -5354,183 +5375,11 @@
 
 <file path=word/footer1.xml><?xml version="1.0" encoding="utf-8"?>
 <w:ftr xmlns:wpc="http://schemas.microsoft.com/office/word/2010/wordprocessingCanvas" xmlns:cx="http://schemas.microsoft.com/office/drawing/2014/chartex" xmlns:cx1="http://schemas.microsoft.com/office/drawing/2015/9/8/chartex" xmlns:cx2="http://schemas.microsoft.com/office/drawing/2015/10/21/chartex" xmlns:cx3="http://schemas.microsoft.com/office/drawing/2016/5/9/chartex" xmlns:cx4="http://schemas.microsoft.com/office/drawing/2016/5/10/chartex" xmlns:cx5="http://schemas.microsoft.com/office/drawing/2016/5/11/chartex" xmlns:cx6="http://schemas.microsoft.com/office/drawing/2016/5/12/chartex" xmlns:cx7="http://schemas.microsoft.com/office/drawing/2016/5/13/chartex" xmlns:cx8="http://schemas.microsoft.com/office/drawing/2016/5/14/chartex" xmlns:mc="http://schemas.openxmlformats.org/markup-compatibility/2006" xmlns:aink="http://schemas.microsoft.com/office/drawing/2016/ink" xmlns:am3d="http://schemas.microsoft.com/office/drawing/2017/model3d" xmlns:o="urn:schemas-microsoft-com:office:office" xmlns:r="http://schemas.openxmlformats.org/officeDocument/2006/relationships" xmlns:m="http://schemas.openxmlformats.org/officeDocument/2006/math" xmlns:v="urn:schemas-microsoft-com:vml" xmlns:wp14="http://schemas.microsoft.com/office/word/2010/wordprocessingDrawing" xmlns:wp="http://schemas.openxmlformats.org/drawingml/2006/wordprocessingDrawing" xmlns:w10="urn:schemas-microsoft-com:office:word" xmlns:w="http://schemas.openxmlformats.org/wordprocessingml/2006/main" xmlns:w14="http://schemas.microsoft.com/office/word/2010/wordml" xmlns:w15="http://schemas.microsoft.com/office/word/2012/wordml" xmlns:w16cid="http://schemas.microsoft.com/office/word/2016/wordml/cid" xmlns:w16se="http://schemas.microsoft.com/office/word/2015/wordml/symex" xmlns:wpg="http://schemas.microsoft.com/office/word/2010/wordprocessingGroup" xmlns:wpi="http://schemas.microsoft.com/office/word/2010/wordprocessingInk" xmlns:wne="http://schemas.microsoft.com/office/word/2006/wordml" xmlns:wps="http://schemas.microsoft.com/office/word/2010/wordprocessingShape" mc:Ignorable="w14 w15 w16se w16cid wp14">
-  <w:sdt>
-    <w:sdtPr>
-      <w:id w:val="-1287810944"/>
-      <w:docPartObj>
-        <w:docPartGallery w:val="Page Numbers (Bottom of Page)"/>
-        <w:docPartUnique/>
-      </w:docPartObj>
-    </w:sdtPr>
-    <w:sdtEndPr/>
-    <w:sdtContent>
-      <w:p>
-        <w:pPr>
-          <w:pStyle w:val="Footer"/>
-        </w:pPr>
-        <w:r>
-          <w:rPr>
-            <w:noProof/>
-          </w:rPr>
-          <mc:AlternateContent>
-            <mc:Choice Requires="wps">
-              <w:drawing>
-                <wp:anchor distT="0" distB="0" distL="114300" distR="114300" simplePos="0" relativeHeight="251659264" behindDoc="0" locked="0" layoutInCell="1" allowOverlap="1" wp14:anchorId="055BAE65" wp14:editId="23D0D4D5">
-                  <wp:simplePos x="0" y="0"/>
-                  <wp:positionH relativeFrom="rightMargin">
-                    <wp:align>center</wp:align>
-                  </wp:positionH>
-                  <wp:positionV relativeFrom="bottomMargin">
-                    <wp:align>center</wp:align>
-                  </wp:positionV>
-                  <wp:extent cx="565785" cy="191770"/>
-                  <wp:effectExtent l="0" t="0" r="0" b="0"/>
-                  <wp:wrapNone/>
-                  <wp:docPr id="1" name="Rectangle 1"/>
-                  <wp:cNvGraphicFramePr>
-                    <a:graphicFrameLocks xmlns:a="http://schemas.openxmlformats.org/drawingml/2006/main"/>
-                  </wp:cNvGraphicFramePr>
-                  <a:graphic xmlns:a="http://schemas.openxmlformats.org/drawingml/2006/main">
-                    <a:graphicData uri="http://schemas.microsoft.com/office/word/2010/wordprocessingShape">
-                      <wps:wsp>
-                        <wps:cNvSpPr>
-                          <a:spLocks noChangeArrowheads="1"/>
-                        </wps:cNvSpPr>
-                        <wps:spPr bwMode="auto">
-                          <a:xfrm rot="10800000" flipH="1">
-                            <a:off x="0" y="0"/>
-                            <a:ext cx="565785" cy="191770"/>
-                          </a:xfrm>
-                          <a:prstGeom prst="rect">
-                            <a:avLst/>
-                          </a:prstGeom>
-                          <a:noFill/>
-                          <a:ln>
-                            <a:noFill/>
-                          </a:ln>
-                          <a:extLst>
-                            <a:ext uri="{909E8E84-426E-40DD-AFC4-6F175D3DCCD1}">
-                              <a14:hiddenFill xmlns:a14="http://schemas.microsoft.com/office/drawing/2010/main">
-                                <a:solidFill>
-                                  <a:srgbClr val="C0504D"/>
-                                </a:solidFill>
-                              </a14:hiddenFill>
-                            </a:ext>
-                            <a:ext uri="{91240B29-F687-4F45-9708-019B960494DF}">
-                              <a14:hiddenLine xmlns:a14="http://schemas.microsoft.com/office/drawing/2010/main" w="28575">
-                                <a:solidFill>
-                                  <a:srgbClr val="5C83B4"/>
-                                </a:solidFill>
-                                <a:miter lim="800000"/>
-                                <a:headEnd/>
-                                <a:tailEnd/>
-                              </a14:hiddenLine>
-                            </a:ext>
-                          </a:extLst>
-                        </wps:spPr>
-                        <wps:txbx>
-                          <w:txbxContent>
-                            <w:p>
-                              <w:pPr>
-                                <w:pBdr>
-                                  <w:top w:val="single" w:sz="4" w:space="1" w:color="7F7F7F" w:themeColor="background1" w:themeShade="7F"/>
-                                </w:pBdr>
-                                <w:jc w:val="center"/>
-                                <w:rPr>
-                                  <w:color w:val="ED7D31" w:themeColor="accent2"/>
-                                </w:rPr>
-                              </w:pPr>
-                              <w:r>
-                                <w:fldChar w:fldCharType="begin"/>
-                              </w:r>
-                              <w:r>
-                                <w:instrText xml:space="preserve"> PAGE   \* MERGEFORMAT </w:instrText>
-                              </w:r>
-                              <w:r>
-                                <w:fldChar w:fldCharType="separate"/>
-                              </w:r>
-                              <w:r>
-                                <w:rPr>
-                                  <w:noProof/>
-                                  <w:color w:val="ED7D31" w:themeColor="accent2"/>
-                                </w:rPr>
-                                <w:t>2</w:t>
-                              </w:r>
-                              <w:r>
-                                <w:rPr>
-                                  <w:noProof/>
-                                  <w:color w:val="ED7D31" w:themeColor="accent2"/>
-                                </w:rPr>
-                                <w:fldChar w:fldCharType="end"/>
-                              </w:r>
-                            </w:p>
-                          </w:txbxContent>
-                        </wps:txbx>
-                        <wps:bodyPr rot="0" vert="horz" wrap="square" lIns="91440" tIns="0" rIns="91440" bIns="0" anchor="t" anchorCtr="0" upright="1">
-                          <a:noAutofit/>
-                        </wps:bodyPr>
-                      </wps:wsp>
-                    </a:graphicData>
-                  </a:graphic>
-                  <wp14:sizeRelH relativeFrom="page">
-                    <wp14:pctWidth>0</wp14:pctWidth>
-                  </wp14:sizeRelH>
-                  <wp14:sizeRelV relativeFrom="bottomMargin">
-                    <wp14:pctHeight>0</wp14:pctHeight>
-                  </wp14:sizeRelV>
-                </wp:anchor>
-              </w:drawing>
-            </mc:Choice>
-            <mc:Fallback>
-              <w:pict>
-                <v:rect w14:anchorId="055BAE65" id="Rectangle 1" o:spid="_x0000_s1026" style="position:absolute;margin-left:0;margin-top:0;width:44.55pt;height:15.1pt;rotation:180;flip:x;z-index:251659264;visibility:visible;mso-wrap-style:square;mso-width-percent:0;mso-height-percent:0;mso-wrap-distance-left:9pt;mso-wrap-distance-top:0;mso-wrap-distance-right:9pt;mso-wrap-distance-bottom:0;mso-position-horizontal:center;mso-position-horizontal-relative:right-margin-area;mso-position-vertical:center;mso-position-vertical-relative:bottom-margin-area;mso-width-percent:0;mso-height-percent:0;mso-width-relative:page;mso-height-relative:bottom-margin-area;v-text-anchor:top" o:gfxdata="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" filled="f" fillcolor="#c0504d" stroked="f" strokecolor="#5c83b4" strokeweight="2.25pt">
-                  <v:textbox inset=",0,,0">
-                    <w:txbxContent>
-                      <w:p>
-                        <w:pPr>
-                          <w:pBdr>
-                            <w:top w:val="single" w:sz="4" w:space="1" w:color="7F7F7F" w:themeColor="background1" w:themeShade="7F"/>
-                          </w:pBdr>
-                          <w:jc w:val="center"/>
-                          <w:rPr>
-                            <w:color w:val="ED7D31" w:themeColor="accent2"/>
-                          </w:rPr>
-                        </w:pPr>
-                        <w:r>
-                          <w:fldChar w:fldCharType="begin"/>
-                        </w:r>
-                        <w:r>
-                          <w:instrText xml:space="preserve"> PAGE   \* MERGEFORMAT </w:instrText>
-                        </w:r>
-                        <w:r>
-                          <w:fldChar w:fldCharType="separate"/>
-                        </w:r>
-                        <w:r>
-                          <w:rPr>
-                            <w:noProof/>
-                            <w:color w:val="ED7D31" w:themeColor="accent2"/>
-                          </w:rPr>
-                          <w:t>2</w:t>
-                        </w:r>
-                        <w:r>
-                          <w:rPr>
-                            <w:noProof/>
-                            <w:color w:val="ED7D31" w:themeColor="accent2"/>
-                          </w:rPr>
-                          <w:fldChar w:fldCharType="end"/>
-                        </w:r>
-                      </w:p>
-                    </w:txbxContent>
-                  </v:textbox>
-                  <w10:wrap anchorx="margin" anchory="margin"/>
-                </v:rect>
-              </w:pict>
-            </mc:Fallback>
-          </mc:AlternateContent>
-        </w:r>
-      </w:p>
-    </w:sdtContent>
-  </w:sdt>
+  <w:p>
+    <w:pPr>
+      <w:pStyle w:val="Footer"/>
+    </w:pPr>
+  </w:p>
 </w:ftr>
 </file>
 
@@ -6351,7 +6200,7 @@
 </file>
 
 <file path=customXml/itemProps1.xml><?xml version="1.0" encoding="utf-8"?>
-<ds:datastoreItem xmlns:ds="http://schemas.openxmlformats.org/officeDocument/2006/customXml" ds:itemID="{25DC8626-529A-4EBD-8D28-F25C6139F790}">
+<ds:datastoreItem xmlns:ds="http://schemas.openxmlformats.org/officeDocument/2006/customXml" ds:itemID="{C555CEF3-993A-41BD-AE7F-2886A51A3F70}">
   <ds:schemaRefs>
     <ds:schemaRef ds:uri="http://schemas.openxmlformats.org/officeDocument/2006/bibliography"/>
   </ds:schemaRefs>

</xml_diff>